<commit_message>
End of nine section
</commit_message>
<xml_diff>
--- a/Git.docx
+++ b/Git.docx
@@ -568,125 +568,124 @@
         <w:bidi/>
         <w:ind w:left="360"/>
         <w:rPr>
+          <w:rtl/>
+          <w:lang w:bidi="fa-IR"/>
+        </w:rPr>
+      </w:pPr>
+      <w:r>
+        <w:rPr>
           <w:rFonts w:hint="cs"/>
           <w:rtl/>
           <w:lang w:bidi="fa-IR"/>
         </w:rPr>
-      </w:pPr>
+        <w:t>وضعیت فعلی ما را نشان می‌دهد</w:t>
+      </w:r>
+    </w:p>
+    <w:p>
+      <w:pPr>
+        <w:ind w:left="360"/>
+      </w:pPr>
+    </w:p>
+    <w:p>
+      <w:pPr>
+        <w:ind w:left="360"/>
+        <w:rPr>
+          <w:color w:val="CC00CC"/>
+        </w:rPr>
+      </w:pPr>
+      <w:r>
+        <w:rPr>
+          <w:color w:val="CC00CC"/>
+        </w:rPr>
+        <w:t xml:space="preserve">git init </w:t>
+      </w:r>
+    </w:p>
+    <w:p>
+      <w:pPr>
+        <w:ind w:left="360"/>
+      </w:pPr>
+      <w:r>
+        <w:t>initialize an existing directory as a Git repository</w:t>
+      </w:r>
+    </w:p>
+    <w:p>
+      <w:pPr>
+        <w:bidi/>
+        <w:ind w:left="360"/>
+        <w:rPr>
+          <w:rtl/>
+          <w:lang w:bidi="fa-IR"/>
+        </w:rPr>
+      </w:pPr>
+      <w:r>
+        <w:t xml:space="preserve"> </w:t>
+      </w:r>
       <w:r>
         <w:rPr>
           <w:rFonts w:hint="cs"/>
           <w:rtl/>
           <w:lang w:bidi="fa-IR"/>
         </w:rPr>
-        <w:t>وضعیت فعلی ما را نشان می‌دهد</w:t>
-      </w:r>
-    </w:p>
-    <w:p>
-      <w:pPr>
-        <w:ind w:left="360"/>
-      </w:pPr>
-    </w:p>
-    <w:p>
-      <w:pPr>
-        <w:ind w:left="360"/>
-        <w:rPr>
-          <w:color w:val="CC00CC"/>
-        </w:rPr>
-      </w:pPr>
-      <w:r>
-        <w:rPr>
-          <w:color w:val="CC00CC"/>
-        </w:rPr>
-        <w:t xml:space="preserve">git init </w:t>
-      </w:r>
-    </w:p>
-    <w:p>
-      <w:pPr>
-        <w:ind w:left="360"/>
-      </w:pPr>
-      <w:r>
-        <w:t>initialize an existing directory as a Git repository</w:t>
-      </w:r>
-    </w:p>
-    <w:p>
-      <w:pPr>
-        <w:bidi/>
-        <w:ind w:left="360"/>
-        <w:rPr>
-          <w:rtl/>
-          <w:lang w:bidi="fa-IR"/>
-        </w:rPr>
-      </w:pPr>
-      <w:r>
+        <w:t>برای ایجاد یک مخزن جدید از دستور</w:t>
+      </w:r>
+      <w:r>
+        <w:rPr>
+          <w:lang w:bidi="fa-IR"/>
+        </w:rPr>
+        <w:t>git init</w:t>
+      </w:r>
+      <w:r>
+        <w:rPr>
+          <w:rFonts w:hint="cs"/>
+          <w:rtl/>
+          <w:lang w:bidi="fa-IR"/>
+        </w:rPr>
+        <w:t xml:space="preserve"> استفاده می‌کنیم</w:t>
+      </w:r>
+      <w:r>
+        <w:rPr>
+          <w:rFonts w:hint="cs"/>
+          <w:rtl/>
+          <w:lang w:bidi="fa-IR"/>
+        </w:rPr>
+        <w:t xml:space="preserve"> که تمام فایل های مربوط به </w:t>
+      </w:r>
+      <w:r>
+        <w:rPr>
+          <w:lang w:bidi="fa-IR"/>
+        </w:rPr>
+        <w:t>git</w:t>
+      </w:r>
+      <w:r>
+        <w:rPr>
+          <w:rFonts w:hint="cs"/>
+          <w:rtl/>
+          <w:lang w:bidi="fa-IR"/>
+        </w:rPr>
+        <w:t xml:space="preserve"> در مخزن داخلی در داخل یک فولدر در محل آن پروژه ایجاد می شود</w:t>
+      </w:r>
+      <w:r>
+        <w:rPr>
+          <w:rFonts w:hint="cs"/>
+          <w:rtl/>
+          <w:lang w:bidi="fa-IR"/>
+        </w:rPr>
+        <w:t xml:space="preserve"> به نام </w:t>
+      </w:r>
+      <w:r>
+        <w:rPr>
+          <w:lang w:bidi="fa-IR"/>
+        </w:rPr>
+        <w:t>.git</w:t>
+      </w:r>
+      <w:r>
+        <w:rPr>
+          <w:rFonts w:hint="cs"/>
+          <w:rtl/>
+          <w:lang w:bidi="fa-IR"/>
+        </w:rPr>
         <w:t xml:space="preserve"> </w:t>
       </w:r>
-      <w:r>
-        <w:rPr>
-          <w:rFonts w:hint="cs"/>
-          <w:rtl/>
-          <w:lang w:bidi="fa-IR"/>
-        </w:rPr>
-        <w:t>برای ایجاد یک مخزن جدید از دستور</w:t>
-      </w:r>
-      <w:r>
-        <w:rPr>
-          <w:lang w:bidi="fa-IR"/>
-        </w:rPr>
-        <w:t>git init</w:t>
-      </w:r>
-      <w:r>
-        <w:rPr>
-          <w:rFonts w:hint="cs"/>
-          <w:rtl/>
-          <w:lang w:bidi="fa-IR"/>
-        </w:rPr>
-        <w:t xml:space="preserve"> استفاده می‌کنیم</w:t>
-      </w:r>
-      <w:r>
-        <w:rPr>
-          <w:rFonts w:hint="cs"/>
-          <w:rtl/>
-          <w:lang w:bidi="fa-IR"/>
-        </w:rPr>
-        <w:t xml:space="preserve"> که تمام فایل های مربوط به </w:t>
-      </w:r>
-      <w:r>
-        <w:rPr>
-          <w:lang w:bidi="fa-IR"/>
-        </w:rPr>
-        <w:t>git</w:t>
-      </w:r>
-      <w:r>
-        <w:rPr>
-          <w:rFonts w:hint="cs"/>
-          <w:rtl/>
-          <w:lang w:bidi="fa-IR"/>
-        </w:rPr>
-        <w:t xml:space="preserve"> در مخزن داخلی در داخل یک فولدر در محل آن پروژه ایجاد می شود</w:t>
-      </w:r>
-      <w:r>
-        <w:rPr>
-          <w:rFonts w:hint="cs"/>
-          <w:rtl/>
-          <w:lang w:bidi="fa-IR"/>
-        </w:rPr>
-        <w:t xml:space="preserve"> به نام </w:t>
-      </w:r>
-      <w:r>
-        <w:rPr>
-          <w:lang w:bidi="fa-IR"/>
-        </w:rPr>
-        <w:t>.git</w:t>
-      </w:r>
-      <w:r>
-        <w:rPr>
-          <w:rFonts w:hint="cs"/>
-          <w:rtl/>
-          <w:lang w:bidi="fa-IR"/>
-        </w:rPr>
-        <w:t xml:space="preserve"> </w:t>
-      </w:r>
     </w:p>
     <w:p>
       <w:pPr>
@@ -772,7 +771,7 @@
         <w:bidi/>
         <w:ind w:left="360"/>
         <w:rPr>
-          <w:rFonts w:cs="B Zar" w:hint="cs"/>
+          <w:rFonts w:cs="B Zar"/>
           <w:rtl/>
           <w:lang w:bidi="fa-IR"/>
         </w:rPr>
@@ -962,7 +961,7 @@
         </w:numPr>
         <w:bidi/>
         <w:rPr>
-          <w:rFonts w:cs="B Zar" w:hint="cs"/>
+          <w:rFonts w:cs="B Zar"/>
           <w:rtl/>
           <w:lang w:bidi="fa-IR"/>
         </w:rPr>
@@ -1144,7 +1143,6 @@
         <w:jc w:val="right"/>
         <w:rPr>
           <w:rFonts w:cs="B Zar"/>
-          <w:rtl/>
           <w:lang w:bidi="fa-IR"/>
         </w:rPr>
       </w:pPr>
@@ -1159,6 +1157,282 @@
     <w:p>
       <w:pPr>
         <w:bidi/>
+        <w:ind w:left="360"/>
+        <w:rPr>
+          <w:rFonts w:cs="B Zar"/>
+          <w:rtl/>
+          <w:lang w:bidi="fa-IR"/>
+        </w:rPr>
+      </w:pPr>
+      <w:r>
+        <w:rPr>
+          <w:rFonts w:cs="B Zar" w:hint="cs"/>
+          <w:rtl/>
+          <w:lang w:bidi="fa-IR"/>
+        </w:rPr>
+        <w:t xml:space="preserve">می‌توانیم به جای </w:t>
+      </w:r>
+      <w:r>
+        <w:rPr>
+          <w:rFonts w:cs="B Zar"/>
+          <w:lang w:bidi="fa-IR"/>
+        </w:rPr>
+        <w:t xml:space="preserve">-m </w:t>
+      </w:r>
+      <w:r>
+        <w:rPr>
+          <w:rFonts w:cs="B Zar" w:hint="cs"/>
+          <w:rtl/>
+          <w:lang w:bidi="fa-IR"/>
+        </w:rPr>
+        <w:t xml:space="preserve"> از یک </w:t>
+      </w:r>
+      <w:r>
+        <w:rPr>
+          <w:rFonts w:cs="B Zar"/>
+          <w:lang w:bidi="fa-IR"/>
+        </w:rPr>
+        <w:t xml:space="preserve">Option </w:t>
+      </w:r>
+      <w:r>
+        <w:rPr>
+          <w:rFonts w:cs="B Zar" w:hint="cs"/>
+          <w:rtl/>
+          <w:lang w:bidi="fa-IR"/>
+        </w:rPr>
+        <w:t xml:space="preserve"> دیگر به نام </w:t>
+      </w:r>
+      <w:r>
+        <w:rPr>
+          <w:rFonts w:cs="B Zar"/>
+          <w:lang w:bidi="fa-IR"/>
+        </w:rPr>
+        <w:t>amend</w:t>
+      </w:r>
+      <w:r>
+        <w:rPr>
+          <w:rFonts w:cs="B Zar" w:hint="cs"/>
+          <w:rtl/>
+          <w:lang w:bidi="fa-IR"/>
+        </w:rPr>
+        <w:t xml:space="preserve"> استفاده کنیم</w:t>
+      </w:r>
+      <w:r>
+        <w:rPr>
+          <w:rFonts w:cs="B Zar"/>
+          <w:lang w:bidi="fa-IR"/>
+        </w:rPr>
+        <w:t>amend</w:t>
+      </w:r>
+      <w:r>
+        <w:rPr>
+          <w:rFonts w:cs="B Zar" w:hint="cs"/>
+          <w:rtl/>
+          <w:lang w:bidi="fa-IR"/>
+        </w:rPr>
+        <w:t xml:space="preserve"> به معنی اصلاح کردن یک </w:t>
+      </w:r>
+      <w:r>
+        <w:rPr>
+          <w:rFonts w:cs="B Zar"/>
+          <w:lang w:bidi="fa-IR"/>
+        </w:rPr>
+        <w:t xml:space="preserve">commit </w:t>
+      </w:r>
+      <w:r>
+        <w:rPr>
+          <w:rFonts w:cs="B Zar" w:hint="cs"/>
+          <w:rtl/>
+          <w:lang w:bidi="fa-IR"/>
+        </w:rPr>
+        <w:t xml:space="preserve"> است</w:t>
+      </w:r>
+      <w:r>
+        <w:rPr>
+          <w:rFonts w:cs="B Zar"/>
+          <w:lang w:bidi="fa-IR"/>
+        </w:rPr>
+        <w:t xml:space="preserve"> </w:t>
+      </w:r>
+      <w:r>
+        <w:rPr>
+          <w:rFonts w:cs="B Zar" w:hint="cs"/>
+          <w:rtl/>
+          <w:lang w:bidi="fa-IR"/>
+        </w:rPr>
+        <w:t xml:space="preserve">که با استفاده از آن می‌توان </w:t>
+      </w:r>
+      <w:r>
+        <w:rPr>
+          <w:rFonts w:cs="B Zar"/>
+          <w:lang w:bidi="fa-IR"/>
+        </w:rPr>
+        <w:t xml:space="preserve">commit </w:t>
+      </w:r>
+      <w:r>
+        <w:rPr>
+          <w:rFonts w:cs="B Zar" w:hint="cs"/>
+          <w:rtl/>
+          <w:lang w:bidi="fa-IR"/>
+        </w:rPr>
+        <w:t xml:space="preserve"> قبلی را اصلاح نمود</w:t>
+      </w:r>
+    </w:p>
+    <w:p>
+      <w:pPr>
+        <w:bidi/>
+        <w:ind w:left="360"/>
+        <w:rPr>
+          <w:rFonts w:cs="B Zar"/>
+          <w:rtl/>
+          <w:lang w:bidi="fa-IR"/>
+        </w:rPr>
+      </w:pPr>
+      <w:r>
+        <w:rPr>
+          <w:rFonts w:cs="B Zar" w:hint="cs"/>
+          <w:rtl/>
+          <w:lang w:bidi="fa-IR"/>
+        </w:rPr>
+        <w:t xml:space="preserve">از دیگر موارد کاربرد </w:t>
+      </w:r>
+      <w:r>
+        <w:rPr>
+          <w:rFonts w:cs="B Zar"/>
+          <w:lang w:bidi="fa-IR"/>
+        </w:rPr>
+        <w:t>amend</w:t>
+      </w:r>
+      <w:r>
+        <w:rPr>
+          <w:rFonts w:cs="B Zar" w:hint="cs"/>
+          <w:rtl/>
+          <w:lang w:bidi="fa-IR"/>
+        </w:rPr>
+        <w:t xml:space="preserve"> این است که </w:t>
+      </w:r>
+      <w:r>
+        <w:rPr>
+          <w:rFonts w:cs="B Zar" w:hint="cs"/>
+          <w:rtl/>
+          <w:lang w:bidi="fa-IR"/>
+        </w:rPr>
+        <w:t xml:space="preserve">اگر یک فایل را از قبل </w:t>
+      </w:r>
+      <w:r>
+        <w:rPr>
+          <w:rFonts w:cs="B Zar"/>
+          <w:lang w:bidi="fa-IR"/>
+        </w:rPr>
+        <w:t>commit</w:t>
+      </w:r>
+      <w:r>
+        <w:rPr>
+          <w:rFonts w:cs="B Zar" w:hint="cs"/>
+          <w:rtl/>
+          <w:lang w:bidi="fa-IR"/>
+        </w:rPr>
+        <w:t xml:space="preserve"> کرده باشیم و بخواهیم مجدداَ یک فایل دیگر را همراه با فایل قبلی  </w:t>
+      </w:r>
+      <w:r>
+        <w:rPr>
+          <w:rFonts w:cs="B Zar"/>
+          <w:lang w:bidi="fa-IR"/>
+        </w:rPr>
+        <w:t>commit</w:t>
+      </w:r>
+      <w:r>
+        <w:rPr>
+          <w:rFonts w:cs="B Zar" w:hint="cs"/>
+          <w:rtl/>
+          <w:lang w:bidi="fa-IR"/>
+        </w:rPr>
+        <w:t xml:space="preserve">  کنیم از دستور </w:t>
+      </w:r>
+      <w:r>
+        <w:rPr>
+          <w:rFonts w:cs="B Zar"/>
+          <w:lang w:bidi="fa-IR"/>
+        </w:rPr>
+        <w:t xml:space="preserve">amend </w:t>
+      </w:r>
+      <w:r>
+        <w:rPr>
+          <w:rFonts w:cs="B Zar" w:hint="cs"/>
+          <w:rtl/>
+          <w:lang w:bidi="fa-IR"/>
+        </w:rPr>
+        <w:t xml:space="preserve"> استفاده می‌کنیم</w:t>
+      </w:r>
+    </w:p>
+    <w:p>
+      <w:pPr>
+        <w:bidi/>
+        <w:ind w:left="360"/>
+        <w:rPr>
+          <w:rFonts w:cs="B Zar"/>
+          <w:rtl/>
+          <w:lang w:bidi="fa-IR"/>
+        </w:rPr>
+      </w:pPr>
+      <w:r>
+        <w:rPr>
+          <w:rFonts w:cs="B Zar" w:hint="cs"/>
+          <w:rtl/>
+          <w:lang w:bidi="fa-IR"/>
+        </w:rPr>
+        <w:t xml:space="preserve">اگر بخواهیم یک فایل را </w:t>
+      </w:r>
+      <w:r>
+        <w:rPr>
+          <w:rFonts w:cs="B Zar"/>
+          <w:lang w:bidi="fa-IR"/>
+        </w:rPr>
+        <w:t>commit</w:t>
+      </w:r>
+      <w:r>
+        <w:rPr>
+          <w:rFonts w:cs="B Zar" w:hint="cs"/>
+          <w:rtl/>
+          <w:lang w:bidi="fa-IR"/>
+        </w:rPr>
+        <w:t xml:space="preserve"> کنیم ولی </w:t>
+      </w:r>
+      <w:r>
+        <w:rPr>
+          <w:rFonts w:cs="B Zar"/>
+          <w:lang w:bidi="fa-IR"/>
+        </w:rPr>
+        <w:t>edit</w:t>
+      </w:r>
+      <w:r>
+        <w:rPr>
+          <w:rFonts w:cs="B Zar" w:hint="cs"/>
+          <w:rtl/>
+          <w:lang w:bidi="fa-IR"/>
+        </w:rPr>
+        <w:t xml:space="preserve"> نکنیم از دستور زیر استفاده می‌کنیم </w:t>
+      </w:r>
+    </w:p>
+    <w:p>
+      <w:pPr>
+        <w:ind w:left="360"/>
+        <w:rPr>
+          <w:rFonts w:cs="B Zar"/>
+          <w:lang w:bidi="fa-IR"/>
+        </w:rPr>
+      </w:pPr>
+      <w:r>
+        <w:rPr>
+          <w:rFonts w:cs="B Zar"/>
+          <w:lang w:bidi="fa-IR"/>
+        </w:rPr>
+        <w:t>Git commit –amend –no-edit</w:t>
+      </w:r>
+    </w:p>
+    <w:p>
+      <w:pPr>
+        <w:bidi/>
         <w:rPr>
           <w:rFonts w:cs="B Titr"/>
           <w:b/>
@@ -1177,6 +1451,7 @@
           <w:rtl/>
           <w:lang w:bidi="fa-IR"/>
         </w:rPr>
+        <w:lastRenderedPageBreak/>
         <w:t xml:space="preserve">روش برگرداندن فایل از </w:t>
       </w:r>
       <w:r>
@@ -1418,7 +1693,6 @@
           <w:rtl/>
           <w:lang w:bidi="fa-IR"/>
         </w:rPr>
-        <w:lastRenderedPageBreak/>
         <w:t>برای دیدن لیست تنظیمات :</w:t>
       </w:r>
     </w:p>
@@ -1761,7 +2035,6 @@
           <w:rtl/>
           <w:lang w:bidi="fa-IR"/>
         </w:rPr>
-        <w:lastRenderedPageBreak/>
         <w:t xml:space="preserve">ساختار داخلی </w:t>
       </w:r>
       <w:r>
@@ -1838,7 +2111,7 @@
       <w:pPr>
         <w:bidi/>
         <w:rPr>
-          <w:rFonts w:cs="B Titr" w:hint="cs"/>
+          <w:rFonts w:cs="B Titr"/>
           <w:b/>
           <w:bCs/>
           <w:color w:val="CC00CC"/>
@@ -1926,6 +2199,7 @@
           <w:color w:val="FF0000"/>
           <w:lang w:bidi="fa-IR"/>
         </w:rPr>
+        <w:lastRenderedPageBreak/>
         <w:drawing>
           <wp:inline distT="0" distB="0" distL="0" distR="0" wp14:anchorId="7D6ECBDF" wp14:editId="7D50A2C3">
             <wp:extent cx="5936615" cy="3677920"/>
@@ -2204,6 +2478,7 @@
           <w:rtl/>
           <w:lang w:bidi="fa-IR"/>
         </w:rPr>
+        <w:lastRenderedPageBreak/>
         <w:t xml:space="preserve">وضعیت فایل ها در  </w:t>
       </w:r>
       <w:r>
@@ -2275,7 +2550,6 @@
           <w:noProof/>
           <w:lang w:bidi="fa-IR"/>
         </w:rPr>
-        <w:lastRenderedPageBreak/>
         <w:drawing>
           <wp:inline distT="0" distB="0" distL="0" distR="0" wp14:anchorId="5B24538F" wp14:editId="484BC0CE">
             <wp:extent cx="5943600" cy="4333875"/>

</xml_diff>